<commit_message>
commented repositories and ORM
</commit_message>
<xml_diff>
--- a/Doc/_Persos/GZA/rapportGZA.docx
+++ b/Doc/_Persos/GZA/rapportGZA.docx
@@ -6808,8 +6808,14 @@
           <w:tab w:val="center" w:pos="4536"/>
         </w:tabs>
         <w:spacing w:after="0"/>
+        <w:rPr>
+          <w:lang w:val="de-CH"/>
+        </w:rPr>
       </w:pPr>
       <w:r>
+        <w:rPr>
+          <w:lang w:val="de-CH"/>
+        </w:rPr>
         <w:t>hibernate.pgsql.cfg.xml</w:t>
       </w:r>
     </w:p>
@@ -6819,6 +6825,9 @@
           <w:tab w:val="center" w:pos="4536"/>
         </w:tabs>
         <w:spacing w:after="0"/>
+        <w:rPr>
+          <w:lang w:val="de-CH"/>
+        </w:rPr>
       </w:pPr>
     </w:p>
     <w:p>
@@ -6829,6 +6838,7 @@
           <w:color w:val="000000"/>
           <w:sz w:val="18"/>
           <w:szCs w:val="18"/>
+          <w:lang w:val="de-CH"/>
         </w:rPr>
       </w:pPr>
       <w:r>
@@ -6838,9 +6848,11 @@
           <w:color w:val="000000"/>
           <w:sz w:val="18"/>
           <w:szCs w:val="18"/>
+          <w:lang w:val="de-CH"/>
         </w:rPr>
         <w:t>&lt;?</w:t>
       </w:r>
+      <w:proofErr w:type="spellStart"/>
       <w:r>
         <w:rPr>
           <w:b/>
@@ -6849,9 +6861,37 @@
           <w:sz w:val="18"/>
           <w:szCs w:val="18"/>
           <w:shd w:val="clear" w:color="auto" w:fill="EFEFEF"/>
-        </w:rPr>
-        <w:t>xml version</w:t>
-      </w:r>
+          <w:lang w:val="de-CH"/>
+        </w:rPr>
+        <w:t>xml</w:t>
+      </w:r>
+      <w:proofErr w:type="spellEnd"/>
+      <w:r>
+        <w:rPr>
+          <w:b/>
+          <w:bCs/>
+          <w:color w:val="0000FF"/>
+          <w:sz w:val="18"/>
+          <w:szCs w:val="18"/>
+          <w:shd w:val="clear" w:color="auto" w:fill="EFEFEF"/>
+          <w:lang w:val="de-CH"/>
+        </w:rPr>
+        <w:t xml:space="preserve"> </w:t>
+      </w:r>
+      <w:proofErr w:type="spellStart"/>
+      <w:r>
+        <w:rPr>
+          <w:b/>
+          <w:bCs/>
+          <w:color w:val="0000FF"/>
+          <w:sz w:val="18"/>
+          <w:szCs w:val="18"/>
+          <w:shd w:val="clear" w:color="auto" w:fill="EFEFEF"/>
+          <w:lang w:val="de-CH"/>
+        </w:rPr>
+        <w:t>version</w:t>
+      </w:r>
+      <w:proofErr w:type="spellEnd"/>
       <w:r>
         <w:rPr>
           <w:b/>
@@ -6860,6 +6900,7 @@
           <w:sz w:val="18"/>
           <w:szCs w:val="18"/>
           <w:shd w:val="clear" w:color="auto" w:fill="EFEFEF"/>
+          <w:lang w:val="de-CH"/>
         </w:rPr>
         <w:t xml:space="preserve">='1.0' </w:t>
       </w:r>
@@ -6872,6 +6913,7 @@
           <w:sz w:val="18"/>
           <w:szCs w:val="18"/>
           <w:shd w:val="clear" w:color="auto" w:fill="EFEFEF"/>
+          <w:lang w:val="de-CH"/>
         </w:rPr>
         <w:t>encoding</w:t>
       </w:r>
@@ -6884,6 +6926,7 @@
           <w:sz w:val="18"/>
           <w:szCs w:val="18"/>
           <w:shd w:val="clear" w:color="auto" w:fill="EFEFEF"/>
+          <w:lang w:val="de-CH"/>
         </w:rPr>
         <w:t>='utf-8'</w:t>
       </w:r>
@@ -6894,6 +6937,7 @@
           <w:color w:val="000000"/>
           <w:sz w:val="18"/>
           <w:szCs w:val="18"/>
+          <w:lang w:val="de-CH"/>
         </w:rPr>
         <w:t>?&gt;</w:t>
       </w:r>
@@ -6904,6 +6948,7 @@
           <w:color w:val="000000"/>
           <w:sz w:val="18"/>
           <w:szCs w:val="18"/>
+          <w:lang w:val="de-CH"/>
         </w:rPr>
         <w:br/>
       </w:r>
@@ -6915,6 +6960,7 @@
           <w:sz w:val="18"/>
           <w:szCs w:val="18"/>
           <w:shd w:val="clear" w:color="auto" w:fill="EFEFEF"/>
+          <w:lang w:val="de-CH"/>
         </w:rPr>
         <w:t>&lt;!DOCTYPE</w:t>
       </w:r>
@@ -6925,6 +6971,7 @@
           <w:color w:val="000080"/>
           <w:sz w:val="18"/>
           <w:szCs w:val="18"/>
+          <w:lang w:val="de-CH"/>
         </w:rPr>
         <w:t xml:space="preserve"> </w:t>
       </w:r>
@@ -6937,8 +6984,9 @@
           <w:sz w:val="18"/>
           <w:szCs w:val="18"/>
           <w:shd w:val="clear" w:color="auto" w:fill="EFEFEF"/>
-        </w:rPr>
-        <w:t>hibernate</w:t>
+          <w:lang w:val="de-CH"/>
+        </w:rPr>
+        <w:t>hibernate-configuration</w:t>
       </w:r>
       <w:proofErr w:type="spellEnd"/>
       <w:r>
@@ -6948,17 +6996,7 @@
           <w:color w:val="0000FF"/>
           <w:sz w:val="18"/>
           <w:szCs w:val="18"/>
-          <w:shd w:val="clear" w:color="auto" w:fill="EFEFEF"/>
-        </w:rPr>
-        <w:t>-configuration</w:t>
-      </w:r>
-      <w:r>
-        <w:rPr>
-          <w:b/>
-          <w:bCs/>
-          <w:color w:val="0000FF"/>
-          <w:sz w:val="18"/>
-          <w:szCs w:val="18"/>
+          <w:lang w:val="de-CH"/>
         </w:rPr>
         <w:t xml:space="preserve"> </w:t>
       </w:r>
@@ -6970,6 +7008,7 @@
           <w:sz w:val="18"/>
           <w:szCs w:val="18"/>
           <w:shd w:val="clear" w:color="auto" w:fill="EFEFEF"/>
+          <w:lang w:val="de-CH"/>
         </w:rPr>
         <w:t>PUBLIC</w:t>
       </w:r>
@@ -6980,6 +7019,7 @@
           <w:color w:val="000080"/>
           <w:sz w:val="18"/>
           <w:szCs w:val="18"/>
+          <w:lang w:val="de-CH"/>
         </w:rPr>
         <w:br/>
         <w:t xml:space="preserve">    </w:t>
@@ -6992,9 +7032,11 @@
           <w:sz w:val="18"/>
           <w:szCs w:val="18"/>
           <w:shd w:val="clear" w:color="auto" w:fill="EFEFEF"/>
-        </w:rPr>
-        <w:t>"-//Hibernate/Hibernate Configuration DTD//EN"</w:t>
-      </w:r>
+          <w:lang w:val="de-CH"/>
+        </w:rPr>
+        <w:t>"-//</w:t>
+      </w:r>
+      <w:proofErr w:type="spellStart"/>
       <w:r>
         <w:rPr>
           <w:b/>
@@ -7002,6 +7044,84 @@
           <w:color w:val="008000"/>
           <w:sz w:val="18"/>
           <w:szCs w:val="18"/>
+          <w:shd w:val="clear" w:color="auto" w:fill="EFEFEF"/>
+          <w:lang w:val="de-CH"/>
+        </w:rPr>
+        <w:t>Hibernate</w:t>
+      </w:r>
+      <w:proofErr w:type="spellEnd"/>
+      <w:r>
+        <w:rPr>
+          <w:b/>
+          <w:bCs/>
+          <w:color w:val="008000"/>
+          <w:sz w:val="18"/>
+          <w:szCs w:val="18"/>
+          <w:shd w:val="clear" w:color="auto" w:fill="EFEFEF"/>
+          <w:lang w:val="de-CH"/>
+        </w:rPr>
+        <w:t>/</w:t>
+      </w:r>
+      <w:proofErr w:type="spellStart"/>
+      <w:r>
+        <w:rPr>
+          <w:b/>
+          <w:bCs/>
+          <w:color w:val="008000"/>
+          <w:sz w:val="18"/>
+          <w:szCs w:val="18"/>
+          <w:shd w:val="clear" w:color="auto" w:fill="EFEFEF"/>
+          <w:lang w:val="de-CH"/>
+        </w:rPr>
+        <w:t>Hibernate</w:t>
+      </w:r>
+      <w:proofErr w:type="spellEnd"/>
+      <w:r>
+        <w:rPr>
+          <w:b/>
+          <w:bCs/>
+          <w:color w:val="008000"/>
+          <w:sz w:val="18"/>
+          <w:szCs w:val="18"/>
+          <w:shd w:val="clear" w:color="auto" w:fill="EFEFEF"/>
+          <w:lang w:val="de-CH"/>
+        </w:rPr>
+        <w:t xml:space="preserve"> </w:t>
+      </w:r>
+      <w:proofErr w:type="spellStart"/>
+      <w:r>
+        <w:rPr>
+          <w:b/>
+          <w:bCs/>
+          <w:color w:val="008000"/>
+          <w:sz w:val="18"/>
+          <w:szCs w:val="18"/>
+          <w:shd w:val="clear" w:color="auto" w:fill="EFEFEF"/>
+          <w:lang w:val="de-CH"/>
+        </w:rPr>
+        <w:t>Configuration</w:t>
+      </w:r>
+      <w:proofErr w:type="spellEnd"/>
+      <w:r>
+        <w:rPr>
+          <w:b/>
+          <w:bCs/>
+          <w:color w:val="008000"/>
+          <w:sz w:val="18"/>
+          <w:szCs w:val="18"/>
+          <w:shd w:val="clear" w:color="auto" w:fill="EFEFEF"/>
+          <w:lang w:val="de-CH"/>
+        </w:rPr>
+        <w:t xml:space="preserve"> DTD//EN"</w:t>
+      </w:r>
+      <w:r>
+        <w:rPr>
+          <w:b/>
+          <w:bCs/>
+          <w:color w:val="008000"/>
+          <w:sz w:val="18"/>
+          <w:szCs w:val="18"/>
+          <w:lang w:val="de-CH"/>
         </w:rPr>
         <w:br/>
         <w:t xml:space="preserve">    </w:t>
@@ -7014,6 +7134,7 @@
           <w:sz w:val="18"/>
           <w:szCs w:val="18"/>
           <w:shd w:val="clear" w:color="auto" w:fill="EFEFEF"/>
+          <w:lang w:val="de-CH"/>
         </w:rPr>
         <w:t>"http://www.hibernate.org/dtd/hibernate-configuration-3.0.dtd"</w:t>
       </w:r>
@@ -7026,6 +7147,7 @@
           <w:color w:val="000080"/>
           <w:sz w:val="18"/>
           <w:szCs w:val="18"/>
+          <w:lang w:val="de-CH"/>
         </w:rPr>
         <w:t>&gt;</w:t>
       </w:r>
@@ -7038,6 +7160,7 @@
           <w:color w:val="000080"/>
           <w:sz w:val="18"/>
           <w:szCs w:val="18"/>
+          <w:lang w:val="de-CH"/>
         </w:rPr>
         <w:br/>
       </w:r>
@@ -7047,6 +7170,7 @@
           <w:sz w:val="18"/>
           <w:szCs w:val="18"/>
           <w:shd w:val="clear" w:color="auto" w:fill="EFEFEF"/>
+          <w:lang w:val="de-CH"/>
         </w:rPr>
         <w:t>&lt;</w:t>
       </w:r>
@@ -7059,27 +7183,18 @@
           <w:sz w:val="18"/>
           <w:szCs w:val="18"/>
           <w:shd w:val="clear" w:color="auto" w:fill="EFEFEF"/>
-        </w:rPr>
-        <w:t>hibernate</w:t>
-      </w:r>
-      <w:proofErr w:type="spellEnd"/>
-      <w:r>
-        <w:rPr>
-          <w:b/>
-          <w:bCs/>
-          <w:color w:val="000080"/>
-          <w:sz w:val="18"/>
-          <w:szCs w:val="18"/>
-          <w:shd w:val="clear" w:color="auto" w:fill="EFEFEF"/>
-        </w:rPr>
-        <w:t>-configuration</w:t>
-      </w:r>
-      <w:r>
-        <w:rPr>
-          <w:color w:val="000000"/>
-          <w:sz w:val="18"/>
-          <w:szCs w:val="18"/>
-          <w:shd w:val="clear" w:color="auto" w:fill="EFEFEF"/>
+          <w:lang w:val="de-CH"/>
+        </w:rPr>
+        <w:t>hibernate-configuration</w:t>
+      </w:r>
+      <w:proofErr w:type="spellEnd"/>
+      <w:r>
+        <w:rPr>
+          <w:color w:val="000000"/>
+          <w:sz w:val="18"/>
+          <w:szCs w:val="18"/>
+          <w:shd w:val="clear" w:color="auto" w:fill="EFEFEF"/>
+          <w:lang w:val="de-CH"/>
         </w:rPr>
         <w:t>&gt;</w:t>
       </w:r>
@@ -7088,6 +7203,7 @@
           <w:color w:val="000000"/>
           <w:sz w:val="18"/>
           <w:szCs w:val="18"/>
+          <w:lang w:val="de-CH"/>
         </w:rPr>
         <w:br/>
         <w:t xml:space="preserve">  </w:t>
@@ -7098,39 +7214,31 @@
           <w:sz w:val="18"/>
           <w:szCs w:val="18"/>
           <w:shd w:val="clear" w:color="auto" w:fill="EFEFEF"/>
+          <w:lang w:val="de-CH"/>
         </w:rPr>
         <w:t>&lt;</w:t>
       </w:r>
-      <w:r>
-        <w:rPr>
-          <w:b/>
-          <w:bCs/>
-          <w:color w:val="000080"/>
-          <w:sz w:val="18"/>
-          <w:szCs w:val="18"/>
-          <w:shd w:val="clear" w:color="auto" w:fill="EFEFEF"/>
-        </w:rPr>
-        <w:t>session-</w:t>
-      </w:r>
-      <w:proofErr w:type="spellStart"/>
-      <w:r>
-        <w:rPr>
-          <w:b/>
-          <w:bCs/>
-          <w:color w:val="000080"/>
-          <w:sz w:val="18"/>
-          <w:szCs w:val="18"/>
-          <w:shd w:val="clear" w:color="auto" w:fill="EFEFEF"/>
-        </w:rPr>
-        <w:t>factory</w:t>
-      </w:r>
-      <w:proofErr w:type="spellEnd"/>
-      <w:r>
-        <w:rPr>
-          <w:color w:val="000000"/>
-          <w:sz w:val="18"/>
-          <w:szCs w:val="18"/>
-          <w:shd w:val="clear" w:color="auto" w:fill="EFEFEF"/>
+      <w:proofErr w:type="spellStart"/>
+      <w:r>
+        <w:rPr>
+          <w:b/>
+          <w:bCs/>
+          <w:color w:val="000080"/>
+          <w:sz w:val="18"/>
+          <w:szCs w:val="18"/>
+          <w:shd w:val="clear" w:color="auto" w:fill="EFEFEF"/>
+          <w:lang w:val="de-CH"/>
+        </w:rPr>
+        <w:t>session-factory</w:t>
+      </w:r>
+      <w:proofErr w:type="spellEnd"/>
+      <w:r>
+        <w:rPr>
+          <w:color w:val="000000"/>
+          <w:sz w:val="18"/>
+          <w:szCs w:val="18"/>
+          <w:shd w:val="clear" w:color="auto" w:fill="EFEFEF"/>
+          <w:lang w:val="de-CH"/>
         </w:rPr>
         <w:t>&gt;</w:t>
       </w:r>
@@ -7139,6 +7247,7 @@
           <w:color w:val="000000"/>
           <w:sz w:val="18"/>
           <w:szCs w:val="18"/>
+          <w:lang w:val="de-CH"/>
         </w:rPr>
         <w:br/>
         <w:t xml:space="preserve">    </w:t>
@@ -7149,6 +7258,7 @@
           <w:sz w:val="18"/>
           <w:szCs w:val="18"/>
           <w:shd w:val="clear" w:color="auto" w:fill="EFEFEF"/>
+          <w:lang w:val="de-CH"/>
         </w:rPr>
         <w:t>&lt;</w:t>
       </w:r>
@@ -7161,6 +7271,7 @@
           <w:sz w:val="18"/>
           <w:szCs w:val="18"/>
           <w:shd w:val="clear" w:color="auto" w:fill="EFEFEF"/>
+          <w:lang w:val="de-CH"/>
         </w:rPr>
         <w:t>property</w:t>
       </w:r>
@@ -7173,6 +7284,7 @@
           <w:sz w:val="18"/>
           <w:szCs w:val="18"/>
           <w:shd w:val="clear" w:color="auto" w:fill="EFEFEF"/>
+          <w:lang w:val="de-CH"/>
         </w:rPr>
         <w:t xml:space="preserve"> </w:t>
       </w:r>
@@ -7184,6 +7296,7 @@
           <w:sz w:val="18"/>
           <w:szCs w:val="18"/>
           <w:shd w:val="clear" w:color="auto" w:fill="EFEFEF"/>
+          <w:lang w:val="de-CH"/>
         </w:rPr>
         <w:t>name</w:t>
       </w:r>
@@ -7195,6 +7308,7 @@
           <w:sz w:val="18"/>
           <w:szCs w:val="18"/>
           <w:shd w:val="clear" w:color="auto" w:fill="EFEFEF"/>
+          <w:lang w:val="de-CH"/>
         </w:rPr>
         <w:t>="connection.url"</w:t>
       </w:r>
@@ -7204,6 +7318,7 @@
           <w:sz w:val="18"/>
           <w:szCs w:val="18"/>
           <w:shd w:val="clear" w:color="auto" w:fill="EFEFEF"/>
+          <w:lang w:val="de-CH"/>
         </w:rPr>
         <w:t>&gt;</w:t>
       </w:r>
@@ -7212,6 +7327,7 @@
           <w:color w:val="000000"/>
           <w:sz w:val="18"/>
           <w:szCs w:val="18"/>
+          <w:lang w:val="de-CH"/>
         </w:rPr>
         <w:t>jdbc:postgresql://192.168.43.41:5432/moneythoring</w:t>
       </w:r>
@@ -7221,6 +7337,7 @@
           <w:sz w:val="18"/>
           <w:szCs w:val="18"/>
           <w:shd w:val="clear" w:color="auto" w:fill="EFEFEF"/>
+          <w:lang w:val="de-CH"/>
         </w:rPr>
         <w:t>&lt;/</w:t>
       </w:r>
@@ -7232,6 +7349,7 @@
           <w:sz w:val="18"/>
           <w:szCs w:val="18"/>
           <w:shd w:val="clear" w:color="auto" w:fill="EFEFEF"/>
+          <w:lang w:val="de-CH"/>
         </w:rPr>
         <w:t>property</w:t>
       </w:r>
@@ -7241,6 +7359,7 @@
           <w:sz w:val="18"/>
           <w:szCs w:val="18"/>
           <w:shd w:val="clear" w:color="auto" w:fill="EFEFEF"/>
+          <w:lang w:val="de-CH"/>
         </w:rPr>
         <w:t>&gt;</w:t>
       </w:r>
@@ -7249,6 +7368,7 @@
           <w:color w:val="000000"/>
           <w:sz w:val="18"/>
           <w:szCs w:val="18"/>
+          <w:lang w:val="de-CH"/>
         </w:rPr>
         <w:br/>
         <w:t xml:space="preserve">    </w:t>
@@ -7259,6 +7379,7 @@
           <w:sz w:val="18"/>
           <w:szCs w:val="18"/>
           <w:shd w:val="clear" w:color="auto" w:fill="EFEFEF"/>
+          <w:lang w:val="de-CH"/>
         </w:rPr>
         <w:t>&lt;</w:t>
       </w:r>
@@ -7271,6 +7392,7 @@
           <w:sz w:val="18"/>
           <w:szCs w:val="18"/>
           <w:shd w:val="clear" w:color="auto" w:fill="EFEFEF"/>
+          <w:lang w:val="de-CH"/>
         </w:rPr>
         <w:t>property</w:t>
       </w:r>
@@ -7283,6 +7405,7 @@
           <w:sz w:val="18"/>
           <w:szCs w:val="18"/>
           <w:shd w:val="clear" w:color="auto" w:fill="EFEFEF"/>
+          <w:lang w:val="de-CH"/>
         </w:rPr>
         <w:t xml:space="preserve"> </w:t>
       </w:r>
@@ -7295,6 +7418,7 @@
           <w:sz w:val="18"/>
           <w:szCs w:val="18"/>
           <w:shd w:val="clear" w:color="auto" w:fill="EFEFEF"/>
+          <w:lang w:val="de-CH"/>
         </w:rPr>
         <w:t>name</w:t>
       </w:r>
@@ -7307,6 +7431,7 @@
           <w:sz w:val="18"/>
           <w:szCs w:val="18"/>
           <w:shd w:val="clear" w:color="auto" w:fill="EFEFEF"/>
+          <w:lang w:val="de-CH"/>
         </w:rPr>
         <w:t>="</w:t>
       </w:r>
@@ -7319,6 +7444,7 @@
           <w:sz w:val="18"/>
           <w:szCs w:val="18"/>
           <w:shd w:val="clear" w:color="auto" w:fill="EFEFEF"/>
+          <w:lang w:val="de-CH"/>
         </w:rPr>
         <w:t>connection.driver_class</w:t>
       </w:r>
@@ -7331,6 +7457,7 @@
           <w:sz w:val="18"/>
           <w:szCs w:val="18"/>
           <w:shd w:val="clear" w:color="auto" w:fill="EFEFEF"/>
+          <w:lang w:val="de-CH"/>
         </w:rPr>
         <w:t>"</w:t>
       </w:r>
@@ -7340,6 +7467,7 @@
           <w:sz w:val="18"/>
           <w:szCs w:val="18"/>
           <w:shd w:val="clear" w:color="auto" w:fill="EFEFEF"/>
+          <w:lang w:val="de-CH"/>
         </w:rPr>
         <w:t>&gt;</w:t>
       </w:r>
@@ -7349,6 +7477,7 @@
           <w:color w:val="000000"/>
           <w:sz w:val="18"/>
           <w:szCs w:val="18"/>
+          <w:lang w:val="de-CH"/>
         </w:rPr>
         <w:t>org.postgresql.Driver</w:t>
       </w:r>
@@ -7359,6 +7488,7 @@
           <w:sz w:val="18"/>
           <w:szCs w:val="18"/>
           <w:shd w:val="clear" w:color="auto" w:fill="EFEFEF"/>
+          <w:lang w:val="de-CH"/>
         </w:rPr>
         <w:t>&lt;/</w:t>
       </w:r>
@@ -7371,6 +7501,7 @@
           <w:sz w:val="18"/>
           <w:szCs w:val="18"/>
           <w:shd w:val="clear" w:color="auto" w:fill="EFEFEF"/>
+          <w:lang w:val="de-CH"/>
         </w:rPr>
         <w:t>property</w:t>
       </w:r>
@@ -7381,6 +7512,7 @@
           <w:sz w:val="18"/>
           <w:szCs w:val="18"/>
           <w:shd w:val="clear" w:color="auto" w:fill="EFEFEF"/>
+          <w:lang w:val="de-CH"/>
         </w:rPr>
         <w:t>&gt;</w:t>
       </w:r>
@@ -7389,6 +7521,7 @@
           <w:color w:val="000000"/>
           <w:sz w:val="18"/>
           <w:szCs w:val="18"/>
+          <w:lang w:val="de-CH"/>
         </w:rPr>
         <w:br/>
         <w:t xml:space="preserve">    </w:t>
@@ -7399,6 +7532,7 @@
           <w:sz w:val="18"/>
           <w:szCs w:val="18"/>
           <w:shd w:val="clear" w:color="auto" w:fill="EFEFEF"/>
+          <w:lang w:val="de-CH"/>
         </w:rPr>
         <w:t>&lt;</w:t>
       </w:r>
@@ -7411,6 +7545,7 @@
           <w:sz w:val="18"/>
           <w:szCs w:val="18"/>
           <w:shd w:val="clear" w:color="auto" w:fill="EFEFEF"/>
+          <w:lang w:val="de-CH"/>
         </w:rPr>
         <w:t>property</w:t>
       </w:r>
@@ -7423,6 +7558,7 @@
           <w:sz w:val="18"/>
           <w:szCs w:val="18"/>
           <w:shd w:val="clear" w:color="auto" w:fill="EFEFEF"/>
+          <w:lang w:val="de-CH"/>
         </w:rPr>
         <w:t xml:space="preserve"> </w:t>
       </w:r>
@@ -7435,6 +7571,7 @@
           <w:sz w:val="18"/>
           <w:szCs w:val="18"/>
           <w:shd w:val="clear" w:color="auto" w:fill="EFEFEF"/>
+          <w:lang w:val="de-CH"/>
         </w:rPr>
         <w:t>name</w:t>
       </w:r>
@@ -7447,6 +7584,7 @@
           <w:sz w:val="18"/>
           <w:szCs w:val="18"/>
           <w:shd w:val="clear" w:color="auto" w:fill="EFEFEF"/>
+          <w:lang w:val="de-CH"/>
         </w:rPr>
         <w:t>="</w:t>
       </w:r>
@@ -7459,6 +7597,7 @@
           <w:sz w:val="18"/>
           <w:szCs w:val="18"/>
           <w:shd w:val="clear" w:color="auto" w:fill="EFEFEF"/>
+          <w:lang w:val="de-CH"/>
         </w:rPr>
         <w:t>connection.username</w:t>
       </w:r>
@@ -7471,6 +7610,7 @@
           <w:sz w:val="18"/>
           <w:szCs w:val="18"/>
           <w:shd w:val="clear" w:color="auto" w:fill="EFEFEF"/>
+          <w:lang w:val="de-CH"/>
         </w:rPr>
         <w:t>"</w:t>
       </w:r>
@@ -7480,6 +7620,7 @@
           <w:sz w:val="18"/>
           <w:szCs w:val="18"/>
           <w:shd w:val="clear" w:color="auto" w:fill="EFEFEF"/>
+          <w:lang w:val="de-CH"/>
         </w:rPr>
         <w:t>&gt;</w:t>
       </w:r>
@@ -7489,6 +7630,7 @@
           <w:color w:val="000000"/>
           <w:sz w:val="18"/>
           <w:szCs w:val="18"/>
+          <w:lang w:val="de-CH"/>
         </w:rPr>
         <w:t>postgres</w:t>
       </w:r>
@@ -7499,6 +7641,7 @@
           <w:sz w:val="18"/>
           <w:szCs w:val="18"/>
           <w:shd w:val="clear" w:color="auto" w:fill="EFEFEF"/>
+          <w:lang w:val="de-CH"/>
         </w:rPr>
         <w:t>&lt;/</w:t>
       </w:r>
@@ -7511,6 +7654,7 @@
           <w:sz w:val="18"/>
           <w:szCs w:val="18"/>
           <w:shd w:val="clear" w:color="auto" w:fill="EFEFEF"/>
+          <w:lang w:val="de-CH"/>
         </w:rPr>
         <w:t>property</w:t>
       </w:r>
@@ -7521,6 +7665,7 @@
           <w:sz w:val="18"/>
           <w:szCs w:val="18"/>
           <w:shd w:val="clear" w:color="auto" w:fill="EFEFEF"/>
+          <w:lang w:val="de-CH"/>
         </w:rPr>
         <w:t>&gt;</w:t>
       </w:r>
@@ -7529,6 +7674,7 @@
           <w:color w:val="000000"/>
           <w:sz w:val="18"/>
           <w:szCs w:val="18"/>
+          <w:lang w:val="de-CH"/>
         </w:rPr>
         <w:br/>
         <w:t xml:space="preserve">    </w:t>
@@ -7539,6 +7685,7 @@
           <w:sz w:val="18"/>
           <w:szCs w:val="18"/>
           <w:shd w:val="clear" w:color="auto" w:fill="EFEFEF"/>
+          <w:lang w:val="de-CH"/>
         </w:rPr>
         <w:t>&lt;</w:t>
       </w:r>
@@ -7551,6 +7698,7 @@
           <w:sz w:val="18"/>
           <w:szCs w:val="18"/>
           <w:shd w:val="clear" w:color="auto" w:fill="EFEFEF"/>
+          <w:lang w:val="de-CH"/>
         </w:rPr>
         <w:t>property</w:t>
       </w:r>
@@ -7563,6 +7711,7 @@
           <w:sz w:val="18"/>
           <w:szCs w:val="18"/>
           <w:shd w:val="clear" w:color="auto" w:fill="EFEFEF"/>
+          <w:lang w:val="de-CH"/>
         </w:rPr>
         <w:t xml:space="preserve"> </w:t>
       </w:r>
@@ -7575,6 +7724,7 @@
           <w:sz w:val="18"/>
           <w:szCs w:val="18"/>
           <w:shd w:val="clear" w:color="auto" w:fill="EFEFEF"/>
+          <w:lang w:val="de-CH"/>
         </w:rPr>
         <w:t>name</w:t>
       </w:r>
@@ -7587,6 +7737,7 @@
           <w:sz w:val="18"/>
           <w:szCs w:val="18"/>
           <w:shd w:val="clear" w:color="auto" w:fill="EFEFEF"/>
+          <w:lang w:val="de-CH"/>
         </w:rPr>
         <w:t>="</w:t>
       </w:r>
@@ -7599,6 +7750,7 @@
           <w:sz w:val="18"/>
           <w:szCs w:val="18"/>
           <w:shd w:val="clear" w:color="auto" w:fill="EFEFEF"/>
+          <w:lang w:val="de-CH"/>
         </w:rPr>
         <w:t>connection.password</w:t>
       </w:r>
@@ -7611,6 +7763,7 @@
           <w:sz w:val="18"/>
           <w:szCs w:val="18"/>
           <w:shd w:val="clear" w:color="auto" w:fill="EFEFEF"/>
+          <w:lang w:val="de-CH"/>
         </w:rPr>
         <w:t>"</w:t>
       </w:r>
@@ -7620,6 +7773,7 @@
           <w:sz w:val="18"/>
           <w:szCs w:val="18"/>
           <w:shd w:val="clear" w:color="auto" w:fill="EFEFEF"/>
+          <w:lang w:val="de-CH"/>
         </w:rPr>
         <w:t>&gt;</w:t>
       </w:r>
@@ -7628,6 +7782,7 @@
           <w:color w:val="000000"/>
           <w:sz w:val="18"/>
           <w:szCs w:val="18"/>
+          <w:lang w:val="de-CH"/>
         </w:rPr>
         <w:t>Google2018$</w:t>
       </w:r>
@@ -7637,6 +7792,7 @@
           <w:sz w:val="18"/>
           <w:szCs w:val="18"/>
           <w:shd w:val="clear" w:color="auto" w:fill="EFEFEF"/>
+          <w:lang w:val="de-CH"/>
         </w:rPr>
         <w:t>&lt;/</w:t>
       </w:r>
@@ -7649,6 +7805,7 @@
           <w:sz w:val="18"/>
           <w:szCs w:val="18"/>
           <w:shd w:val="clear" w:color="auto" w:fill="EFEFEF"/>
+          <w:lang w:val="de-CH"/>
         </w:rPr>
         <w:t>property</w:t>
       </w:r>
@@ -7659,6 +7816,7 @@
           <w:sz w:val="18"/>
           <w:szCs w:val="18"/>
           <w:shd w:val="clear" w:color="auto" w:fill="EFEFEF"/>
+          <w:lang w:val="de-CH"/>
         </w:rPr>
         <w:t>&gt;</w:t>
       </w:r>
@@ -7667,6 +7825,7 @@
           <w:color w:val="000000"/>
           <w:sz w:val="18"/>
           <w:szCs w:val="18"/>
+          <w:lang w:val="de-CH"/>
         </w:rPr>
         <w:br/>
         <w:t xml:space="preserve">      </w:t>
@@ -7677,20 +7836,37 @@
           <w:sz w:val="18"/>
           <w:szCs w:val="18"/>
           <w:shd w:val="clear" w:color="auto" w:fill="EFEFEF"/>
+          <w:lang w:val="de-CH"/>
         </w:rPr>
         <w:t>&lt;</w:t>
       </w:r>
-      <w:r>
-        <w:rPr>
-          <w:b/>
-          <w:bCs/>
-          <w:color w:val="000080"/>
-          <w:sz w:val="18"/>
-          <w:szCs w:val="18"/>
-          <w:shd w:val="clear" w:color="auto" w:fill="EFEFEF"/>
-        </w:rPr>
-        <w:t xml:space="preserve">mapping </w:t>
-      </w:r>
+      <w:proofErr w:type="spellStart"/>
+      <w:r>
+        <w:rPr>
+          <w:b/>
+          <w:bCs/>
+          <w:color w:val="000080"/>
+          <w:sz w:val="18"/>
+          <w:szCs w:val="18"/>
+          <w:shd w:val="clear" w:color="auto" w:fill="EFEFEF"/>
+          <w:lang w:val="de-CH"/>
+        </w:rPr>
+        <w:t>mapping</w:t>
+      </w:r>
+      <w:proofErr w:type="spellEnd"/>
+      <w:r>
+        <w:rPr>
+          <w:b/>
+          <w:bCs/>
+          <w:color w:val="000080"/>
+          <w:sz w:val="18"/>
+          <w:szCs w:val="18"/>
+          <w:shd w:val="clear" w:color="auto" w:fill="EFEFEF"/>
+          <w:lang w:val="de-CH"/>
+        </w:rPr>
+        <w:t xml:space="preserve"> </w:t>
+      </w:r>
+      <w:proofErr w:type="spellStart"/>
       <w:r>
         <w:rPr>
           <w:b/>
@@ -7699,9 +7875,11 @@
           <w:sz w:val="18"/>
           <w:szCs w:val="18"/>
           <w:shd w:val="clear" w:color="auto" w:fill="EFEFEF"/>
+          <w:lang w:val="de-CH"/>
         </w:rPr>
         <w:t>class</w:t>
       </w:r>
+      <w:proofErr w:type="spellEnd"/>
       <w:r>
         <w:rPr>
           <w:b/>
@@ -7710,6 +7888,7 @@
           <w:sz w:val="18"/>
           <w:szCs w:val="18"/>
           <w:shd w:val="clear" w:color="auto" w:fill="EFEFEF"/>
+          <w:lang w:val="de-CH"/>
         </w:rPr>
         <w:t>="</w:t>
       </w:r>
@@ -7722,6 +7901,7 @@
           <w:sz w:val="18"/>
           <w:szCs w:val="18"/>
           <w:shd w:val="clear" w:color="auto" w:fill="EFEFEF"/>
+          <w:lang w:val="de-CH"/>
         </w:rPr>
         <w:t>mt.dal.entities.VoitureEntity</w:t>
       </w:r>
@@ -7734,6 +7914,7 @@
           <w:sz w:val="18"/>
           <w:szCs w:val="18"/>
           <w:shd w:val="clear" w:color="auto" w:fill="EFEFEF"/>
+          <w:lang w:val="de-CH"/>
         </w:rPr>
         <w:t>"</w:t>
       </w:r>
@@ -7743,6 +7924,7 @@
           <w:sz w:val="18"/>
           <w:szCs w:val="18"/>
           <w:shd w:val="clear" w:color="auto" w:fill="EFEFEF"/>
+          <w:lang w:val="de-CH"/>
         </w:rPr>
         <w:t>/&gt;</w:t>
       </w:r>
@@ -7751,6 +7933,7 @@
           <w:color w:val="000000"/>
           <w:sz w:val="18"/>
           <w:szCs w:val="18"/>
+          <w:lang w:val="de-CH"/>
         </w:rPr>
         <w:br/>
       </w:r>
@@ -7759,6 +7942,7 @@
           <w:color w:val="000000"/>
           <w:sz w:val="18"/>
           <w:szCs w:val="18"/>
+          <w:lang w:val="de-CH"/>
         </w:rPr>
         <w:lastRenderedPageBreak/>
         <w:t xml:space="preserve">      </w:t>
@@ -7769,19 +7953,35 @@
           <w:sz w:val="18"/>
           <w:szCs w:val="18"/>
           <w:shd w:val="clear" w:color="auto" w:fill="EFEFEF"/>
+          <w:lang w:val="de-CH"/>
         </w:rPr>
         <w:t>&lt;</w:t>
       </w:r>
-      <w:r>
-        <w:rPr>
-          <w:b/>
-          <w:bCs/>
-          <w:color w:val="000080"/>
-          <w:sz w:val="18"/>
-          <w:szCs w:val="18"/>
-          <w:shd w:val="clear" w:color="auto" w:fill="EFEFEF"/>
-        </w:rPr>
-        <w:t xml:space="preserve">mapping </w:t>
+      <w:proofErr w:type="spellStart"/>
+      <w:r>
+        <w:rPr>
+          <w:b/>
+          <w:bCs/>
+          <w:color w:val="000080"/>
+          <w:sz w:val="18"/>
+          <w:szCs w:val="18"/>
+          <w:shd w:val="clear" w:color="auto" w:fill="EFEFEF"/>
+          <w:lang w:val="de-CH"/>
+        </w:rPr>
+        <w:t>mapping</w:t>
+      </w:r>
+      <w:proofErr w:type="spellEnd"/>
+      <w:r>
+        <w:rPr>
+          <w:b/>
+          <w:bCs/>
+          <w:color w:val="000080"/>
+          <w:sz w:val="18"/>
+          <w:szCs w:val="18"/>
+          <w:shd w:val="clear" w:color="auto" w:fill="EFEFEF"/>
+          <w:lang w:val="de-CH"/>
+        </w:rPr>
+        <w:t xml:space="preserve"> </w:t>
       </w:r>
       <w:proofErr w:type="spellStart"/>
       <w:r>
@@ -7792,6 +7992,7 @@
           <w:sz w:val="18"/>
           <w:szCs w:val="18"/>
           <w:shd w:val="clear" w:color="auto" w:fill="EFEFEF"/>
+          <w:lang w:val="de-CH"/>
         </w:rPr>
         <w:t>resource</w:t>
       </w:r>
@@ -7804,6 +8005,7 @@
           <w:sz w:val="18"/>
           <w:szCs w:val="18"/>
           <w:shd w:val="clear" w:color="auto" w:fill="EFEFEF"/>
+          <w:lang w:val="de-CH"/>
         </w:rPr>
         <w:t>="hibernate.pgsql.mapping.xml"</w:t>
       </w:r>
@@ -7813,6 +8015,7 @@
           <w:sz w:val="18"/>
           <w:szCs w:val="18"/>
           <w:shd w:val="clear" w:color="auto" w:fill="EFEFEF"/>
+          <w:lang w:val="de-CH"/>
         </w:rPr>
         <w:t>/&gt;</w:t>
       </w:r>
@@ -7821,6 +8024,7 @@
           <w:color w:val="000000"/>
           <w:sz w:val="18"/>
           <w:szCs w:val="18"/>
+          <w:lang w:val="de-CH"/>
         </w:rPr>
         <w:br/>
       </w:r>
@@ -7829,6 +8033,7 @@
           <w:color w:val="000000"/>
           <w:sz w:val="18"/>
           <w:szCs w:val="18"/>
+          <w:lang w:val="de-CH"/>
         </w:rPr>
         <w:br/>
       </w:r>
@@ -7837,6 +8042,7 @@
           <w:color w:val="000000"/>
           <w:sz w:val="18"/>
           <w:szCs w:val="18"/>
+          <w:lang w:val="de-CH"/>
         </w:rPr>
         <w:br/>
         <w:t xml:space="preserve">    </w:t>
@@ -7848,6 +8054,7 @@
           <w:color w:val="808080"/>
           <w:sz w:val="18"/>
           <w:szCs w:val="18"/>
+          <w:lang w:val="de-CH"/>
         </w:rPr>
         <w:t xml:space="preserve">&lt;!-- DB </w:t>
       </w:r>
@@ -7859,6 +8066,7 @@
           <w:color w:val="808080"/>
           <w:sz w:val="18"/>
           <w:szCs w:val="18"/>
+          <w:lang w:val="de-CH"/>
         </w:rPr>
         <w:t>schema</w:t>
       </w:r>
@@ -7870,8 +8078,9 @@
           <w:color w:val="808080"/>
           <w:sz w:val="18"/>
           <w:szCs w:val="18"/>
-        </w:rPr>
-        <w:t xml:space="preserve"> </w:t>
+          <w:lang w:val="de-CH"/>
+        </w:rPr>
+        <w:t xml:space="preserve"> will </w:t>
       </w:r>
       <w:proofErr w:type="spellStart"/>
       <w:r>
@@ -7881,8 +8090,9 @@
           <w:color w:val="808080"/>
           <w:sz w:val="18"/>
           <w:szCs w:val="18"/>
-        </w:rPr>
-        <w:t>will</w:t>
+          <w:lang w:val="de-CH"/>
+        </w:rPr>
+        <w:t>be</w:t>
       </w:r>
       <w:proofErr w:type="spellEnd"/>
       <w:r>
@@ -7892,6 +8102,7 @@
           <w:color w:val="808080"/>
           <w:sz w:val="18"/>
           <w:szCs w:val="18"/>
+          <w:lang w:val="de-CH"/>
         </w:rPr>
         <w:t xml:space="preserve"> </w:t>
       </w:r>
@@ -7903,8 +8114,9 @@
           <w:color w:val="808080"/>
           <w:sz w:val="18"/>
           <w:szCs w:val="18"/>
-        </w:rPr>
-        <w:t>be</w:t>
+          <w:lang w:val="de-CH"/>
+        </w:rPr>
+        <w:t>updated</w:t>
       </w:r>
       <w:proofErr w:type="spellEnd"/>
       <w:r>
@@ -7914,6 +8126,7 @@
           <w:color w:val="808080"/>
           <w:sz w:val="18"/>
           <w:szCs w:val="18"/>
+          <w:lang w:val="de-CH"/>
         </w:rPr>
         <w:t xml:space="preserve"> </w:t>
       </w:r>
@@ -7925,8 +8138,9 @@
           <w:color w:val="808080"/>
           <w:sz w:val="18"/>
           <w:szCs w:val="18"/>
-        </w:rPr>
-        <w:t>updated</w:t>
+          <w:lang w:val="de-CH"/>
+        </w:rPr>
+        <w:t>if</w:t>
       </w:r>
       <w:proofErr w:type="spellEnd"/>
       <w:r>
@@ -7936,8 +8150,9 @@
           <w:color w:val="808080"/>
           <w:sz w:val="18"/>
           <w:szCs w:val="18"/>
-        </w:rPr>
-        <w:t xml:space="preserve"> if </w:t>
+          <w:lang w:val="de-CH"/>
+        </w:rPr>
+        <w:t xml:space="preserve"> </w:t>
       </w:r>
       <w:proofErr w:type="spellStart"/>
       <w:r>
@@ -7947,6 +8162,7 @@
           <w:color w:val="808080"/>
           <w:sz w:val="18"/>
           <w:szCs w:val="18"/>
+          <w:lang w:val="de-CH"/>
         </w:rPr>
         <w:t>needed</w:t>
       </w:r>
@@ -7958,6 +8174,7 @@
           <w:color w:val="808080"/>
           <w:sz w:val="18"/>
           <w:szCs w:val="18"/>
+          <w:lang w:val="de-CH"/>
         </w:rPr>
         <w:t xml:space="preserve"> --&gt;</w:t>
       </w:r>
@@ -7968,6 +8185,7 @@
           <w:color w:val="808080"/>
           <w:sz w:val="18"/>
           <w:szCs w:val="18"/>
+          <w:lang w:val="de-CH"/>
         </w:rPr>
         <w:br/>
         <w:t xml:space="preserve">    &lt;!-- &lt;</w:t>
@@ -7980,6 +8198,7 @@
           <w:color w:val="808080"/>
           <w:sz w:val="18"/>
           <w:szCs w:val="18"/>
+          <w:lang w:val="de-CH"/>
         </w:rPr>
         <w:t>property</w:t>
       </w:r>
@@ -7991,6 +8210,7 @@
           <w:color w:val="808080"/>
           <w:sz w:val="18"/>
           <w:szCs w:val="18"/>
+          <w:lang w:val="de-CH"/>
         </w:rPr>
         <w:t xml:space="preserve"> </w:t>
       </w:r>
@@ -8002,6 +8222,7 @@
           <w:color w:val="808080"/>
           <w:sz w:val="18"/>
           <w:szCs w:val="18"/>
+          <w:lang w:val="de-CH"/>
         </w:rPr>
         <w:t>name</w:t>
       </w:r>
@@ -8013,6 +8234,7 @@
           <w:color w:val="808080"/>
           <w:sz w:val="18"/>
           <w:szCs w:val="18"/>
+          <w:lang w:val="de-CH"/>
         </w:rPr>
         <w:t>="hbm2ddl.auto"&gt;update&lt;/</w:t>
       </w:r>
@@ -8024,6 +8246,7 @@
           <w:color w:val="808080"/>
           <w:sz w:val="18"/>
           <w:szCs w:val="18"/>
+          <w:lang w:val="de-CH"/>
         </w:rPr>
         <w:t>property</w:t>
       </w:r>
@@ -8035,6 +8258,7 @@
           <w:color w:val="808080"/>
           <w:sz w:val="18"/>
           <w:szCs w:val="18"/>
+          <w:lang w:val="de-CH"/>
         </w:rPr>
         <w:t>&gt; --&gt;</w:t>
       </w:r>
@@ -8045,6 +8269,7 @@
           <w:color w:val="808080"/>
           <w:sz w:val="18"/>
           <w:szCs w:val="18"/>
+          <w:lang w:val="de-CH"/>
         </w:rPr>
         <w:br/>
         <w:t xml:space="preserve">  </w:t>
@@ -8055,39 +8280,31 @@
           <w:sz w:val="18"/>
           <w:szCs w:val="18"/>
           <w:shd w:val="clear" w:color="auto" w:fill="EFEFEF"/>
+          <w:lang w:val="de-CH"/>
         </w:rPr>
         <w:t>&lt;/</w:t>
       </w:r>
-      <w:r>
-        <w:rPr>
-          <w:b/>
-          <w:bCs/>
-          <w:color w:val="000080"/>
-          <w:sz w:val="18"/>
-          <w:szCs w:val="18"/>
-          <w:shd w:val="clear" w:color="auto" w:fill="EFEFEF"/>
-        </w:rPr>
-        <w:t>session-</w:t>
-      </w:r>
-      <w:proofErr w:type="spellStart"/>
-      <w:r>
-        <w:rPr>
-          <w:b/>
-          <w:bCs/>
-          <w:color w:val="000080"/>
-          <w:sz w:val="18"/>
-          <w:szCs w:val="18"/>
-          <w:shd w:val="clear" w:color="auto" w:fill="EFEFEF"/>
-        </w:rPr>
-        <w:t>factory</w:t>
-      </w:r>
-      <w:proofErr w:type="spellEnd"/>
-      <w:r>
-        <w:rPr>
-          <w:color w:val="000000"/>
-          <w:sz w:val="18"/>
-          <w:szCs w:val="18"/>
-          <w:shd w:val="clear" w:color="auto" w:fill="EFEFEF"/>
+      <w:proofErr w:type="spellStart"/>
+      <w:r>
+        <w:rPr>
+          <w:b/>
+          <w:bCs/>
+          <w:color w:val="000080"/>
+          <w:sz w:val="18"/>
+          <w:szCs w:val="18"/>
+          <w:shd w:val="clear" w:color="auto" w:fill="EFEFEF"/>
+          <w:lang w:val="de-CH"/>
+        </w:rPr>
+        <w:t>session-factory</w:t>
+      </w:r>
+      <w:proofErr w:type="spellEnd"/>
+      <w:r>
+        <w:rPr>
+          <w:color w:val="000000"/>
+          <w:sz w:val="18"/>
+          <w:szCs w:val="18"/>
+          <w:shd w:val="clear" w:color="auto" w:fill="EFEFEF"/>
+          <w:lang w:val="de-CH"/>
         </w:rPr>
         <w:t>&gt;</w:t>
       </w:r>
@@ -8096,6 +8313,7 @@
           <w:color w:val="000000"/>
           <w:sz w:val="18"/>
           <w:szCs w:val="18"/>
+          <w:lang w:val="de-CH"/>
         </w:rPr>
         <w:br/>
       </w:r>
@@ -8105,6 +8323,7 @@
           <w:sz w:val="18"/>
           <w:szCs w:val="18"/>
           <w:shd w:val="clear" w:color="auto" w:fill="EFEFEF"/>
+          <w:lang w:val="de-CH"/>
         </w:rPr>
         <w:t>&lt;/</w:t>
       </w:r>
@@ -8117,27 +8336,18 @@
           <w:sz w:val="18"/>
           <w:szCs w:val="18"/>
           <w:shd w:val="clear" w:color="auto" w:fill="EFEFEF"/>
-        </w:rPr>
-        <w:t>hibernate</w:t>
-      </w:r>
-      <w:proofErr w:type="spellEnd"/>
-      <w:r>
-        <w:rPr>
-          <w:b/>
-          <w:bCs/>
-          <w:color w:val="000080"/>
-          <w:sz w:val="18"/>
-          <w:szCs w:val="18"/>
-          <w:shd w:val="clear" w:color="auto" w:fill="EFEFEF"/>
-        </w:rPr>
-        <w:t>-configuration</w:t>
-      </w:r>
-      <w:r>
-        <w:rPr>
-          <w:color w:val="000000"/>
-          <w:sz w:val="18"/>
-          <w:szCs w:val="18"/>
-          <w:shd w:val="clear" w:color="auto" w:fill="EFEFEF"/>
+          <w:lang w:val="de-CH"/>
+        </w:rPr>
+        <w:t>hibernate-configuration</w:t>
+      </w:r>
+      <w:proofErr w:type="spellEnd"/>
+      <w:r>
+        <w:rPr>
+          <w:color w:val="000000"/>
+          <w:sz w:val="18"/>
+          <w:szCs w:val="18"/>
+          <w:shd w:val="clear" w:color="auto" w:fill="EFEFEF"/>
+          <w:lang w:val="de-CH"/>
         </w:rPr>
         <w:t>&gt;</w:t>
       </w:r>
@@ -8148,6 +8358,9 @@
           <w:tab w:val="center" w:pos="4536"/>
         </w:tabs>
         <w:spacing w:after="0"/>
+        <w:rPr>
+          <w:lang w:val="de-CH"/>
+        </w:rPr>
       </w:pPr>
     </w:p>
     <w:p>
@@ -8156,6 +8369,9 @@
           <w:tab w:val="center" w:pos="4536"/>
         </w:tabs>
         <w:spacing w:after="0"/>
+        <w:rPr>
+          <w:lang w:val="de-CH"/>
+        </w:rPr>
       </w:pPr>
     </w:p>
     <w:p>
@@ -8164,6 +8380,9 @@
           <w:tab w:val="center" w:pos="4536"/>
         </w:tabs>
         <w:spacing w:after="0"/>
+        <w:rPr>
+          <w:lang w:val="de-CH"/>
+        </w:rPr>
       </w:pPr>
     </w:p>
     <w:p>
@@ -8172,6 +8391,9 @@
           <w:tab w:val="center" w:pos="4536"/>
         </w:tabs>
         <w:spacing w:after="0"/>
+        <w:rPr>
+          <w:lang w:val="de-CH"/>
+        </w:rPr>
       </w:pPr>
     </w:p>
     <w:p>
@@ -8486,10 +8708,7 @@
       <w:proofErr w:type="spellStart"/>
       <w:proofErr w:type="gramStart"/>
       <w:r>
-        <w:t>dal.</w:t>
-      </w:r>
-      <w:r>
-        <w:t>entities</w:t>
+        <w:t>dal.entities</w:t>
       </w:r>
       <w:proofErr w:type="spellEnd"/>
       <w:proofErr w:type="gramEnd"/>
@@ -8552,13 +8771,7 @@
       <w:proofErr w:type="spellStart"/>
       <w:proofErr w:type="gramStart"/>
       <w:r>
-        <w:t>dal.</w:t>
-      </w:r>
-      <w:r>
-        <w:t>i</w:t>
-      </w:r>
-      <w:r>
-        <w:t>entities</w:t>
+        <w:t>dal.ientities</w:t>
       </w:r>
       <w:proofErr w:type="spellEnd"/>
       <w:proofErr w:type="gramEnd"/>
@@ -8595,10 +8808,7 @@
       <w:proofErr w:type="gramStart"/>
       <w:r>
         <w:lastRenderedPageBreak/>
-        <w:t>dal.i</w:t>
-      </w:r>
-      <w:r>
-        <w:t>repositories</w:t>
+        <w:t>dal.irepositories</w:t>
       </w:r>
       <w:proofErr w:type="spellEnd"/>
       <w:proofErr w:type="gramEnd"/>
@@ -8655,10 +8865,7 @@
       </w:pPr>
       <w:proofErr w:type="spellStart"/>
       <w:r>
-        <w:t>dal.</w:t>
-      </w:r>
-      <w:r>
-        <w:t>orm</w:t>
+        <w:t>dal.orm</w:t>
       </w:r>
       <w:proofErr w:type="spellEnd"/>
     </w:p>
@@ -8688,7 +8895,21 @@
       </w:r>
       <w:proofErr w:type="gramEnd"/>
       <w:r>
-        <w:t xml:space="preserve"> faires travailler sur une même connexion. Cela permet de faire travailler tous les repositories en harmonie sur une même session partagées entre tous. Plus tard nous allons mettre en place </w:t>
+        <w:t xml:space="preserve"> faires travailler sur une même connexio</w:t>
+      </w:r>
+      <w:r>
+        <w:t>n</w:t>
+      </w:r>
+      <w:r>
+        <w:t>. Cela permet de faire travailler tous les repositories en harmonie sur une même session partagées entre tous</w:t>
+      </w:r>
+      <w:r>
+        <w:t xml:space="preserve"> et dans une même transaction</w:t>
+      </w:r>
+      <w:bookmarkStart w:id="0" w:name="_GoBack"/>
+      <w:bookmarkEnd w:id="0"/>
+      <w:r>
+        <w:t xml:space="preserve">. Plus tard nous allons mettre en place </w:t>
       </w:r>
       <w:proofErr w:type="gramStart"/>
       <w:r>
@@ -8812,8 +9033,11 @@
       <w:r>
         <w:t>.</w:t>
       </w:r>
-      <w:bookmarkStart w:id="0" w:name="_GoBack"/>
-      <w:bookmarkEnd w:id="0"/>
+    </w:p>
+    <w:p>
+      <w:r>
+        <w:br w:type="page"/>
+      </w:r>
     </w:p>
     <w:p/>
     <w:p/>

</xml_diff>